<commit_message>
[Documentation] - database arhitecture
</commit_message>
<xml_diff>
--- a/Documentatie.docx
+++ b/Documentatie.docx
@@ -8878,23 +8878,7 @@
           <w:sz w:val="32"/>
           <w:szCs w:val="32"/>
         </w:rPr>
-        <w:t xml:space="preserve"> </w:t>
-      </w:r>
-      <w:proofErr w:type="spellStart"/>
-      <w:r>
-        <w:rPr>
-          <w:sz w:val="32"/>
-          <w:szCs w:val="32"/>
-        </w:rPr>
-        <w:t>si</w:t>
-      </w:r>
-      <w:proofErr w:type="spellEnd"/>
-      <w:r>
-        <w:rPr>
-          <w:sz w:val="32"/>
-          <w:szCs w:val="32"/>
-        </w:rPr>
-        <w:t xml:space="preserve"> un </w:t>
+        <w:t xml:space="preserve"> si un </w:t>
       </w:r>
       <w:proofErr w:type="spellStart"/>
       <w:r>
@@ -13921,23 +13905,7 @@
           <w:sz w:val="32"/>
           <w:szCs w:val="32"/>
         </w:rPr>
-        <w:t xml:space="preserve"> </w:t>
-      </w:r>
-      <w:proofErr w:type="spellStart"/>
-      <w:r>
-        <w:rPr>
-          <w:sz w:val="32"/>
-          <w:szCs w:val="32"/>
-        </w:rPr>
-        <w:t>sa</w:t>
-      </w:r>
-      <w:proofErr w:type="spellEnd"/>
-      <w:r>
-        <w:rPr>
-          <w:sz w:val="32"/>
-          <w:szCs w:val="32"/>
-        </w:rPr>
-        <w:t xml:space="preserve"> </w:t>
+        <w:t xml:space="preserve"> sa </w:t>
       </w:r>
       <w:proofErr w:type="spellStart"/>
       <w:r>
@@ -14404,6 +14372,786 @@
           <w:szCs w:val="40"/>
         </w:rPr>
         <w:lastRenderedPageBreak/>
+        <w:t>Arhitectura</w:t>
+      </w:r>
+      <w:proofErr w:type="spellEnd"/>
+      <w:r>
+        <w:rPr>
+          <w:b/>
+          <w:bCs/>
+          <w:sz w:val="40"/>
+          <w:szCs w:val="40"/>
+        </w:rPr>
+        <w:t xml:space="preserve"> </w:t>
+      </w:r>
+      <w:proofErr w:type="spellStart"/>
+      <w:r>
+        <w:rPr>
+          <w:b/>
+          <w:bCs/>
+          <w:sz w:val="40"/>
+          <w:szCs w:val="40"/>
+        </w:rPr>
+        <w:t>bazei</w:t>
+      </w:r>
+      <w:proofErr w:type="spellEnd"/>
+      <w:r>
+        <w:rPr>
+          <w:b/>
+          <w:bCs/>
+          <w:sz w:val="40"/>
+          <w:szCs w:val="40"/>
+        </w:rPr>
+        <w:t xml:space="preserve"> de date</w:t>
+      </w:r>
+    </w:p>
+    <w:p>
+      <w:pPr>
+        <w:tabs>
+          <w:tab w:val="left" w:pos="4150"/>
+        </w:tabs>
+        <w:jc w:val="center"/>
+        <w:rPr>
+          <w:b/>
+          <w:bCs/>
+          <w:sz w:val="40"/>
+          <w:szCs w:val="40"/>
+        </w:rPr>
+      </w:pPr>
+    </w:p>
+    <w:p>
+      <w:pPr>
+        <w:tabs>
+          <w:tab w:val="left" w:pos="4150"/>
+        </w:tabs>
+        <w:jc w:val="center"/>
+        <w:rPr>
+          <w:sz w:val="32"/>
+          <w:szCs w:val="32"/>
+        </w:rPr>
+      </w:pPr>
+      <w:proofErr w:type="spellStart"/>
+      <w:r>
+        <w:rPr>
+          <w:sz w:val="32"/>
+          <w:szCs w:val="32"/>
+        </w:rPr>
+        <w:t>Baza</w:t>
+      </w:r>
+      <w:proofErr w:type="spellEnd"/>
+      <w:r>
+        <w:rPr>
+          <w:sz w:val="32"/>
+          <w:szCs w:val="32"/>
+        </w:rPr>
+        <w:t xml:space="preserve"> de date </w:t>
+      </w:r>
+      <w:proofErr w:type="spellStart"/>
+      <w:r>
+        <w:rPr>
+          <w:sz w:val="32"/>
+          <w:szCs w:val="32"/>
+        </w:rPr>
+        <w:t>contine</w:t>
+      </w:r>
+      <w:proofErr w:type="spellEnd"/>
+      <w:r>
+        <w:rPr>
+          <w:sz w:val="32"/>
+          <w:szCs w:val="32"/>
+        </w:rPr>
+        <w:t xml:space="preserve"> </w:t>
+      </w:r>
+      <w:proofErr w:type="spellStart"/>
+      <w:r>
+        <w:rPr>
+          <w:sz w:val="32"/>
+          <w:szCs w:val="32"/>
+        </w:rPr>
+        <w:t>trei</w:t>
+      </w:r>
+      <w:proofErr w:type="spellEnd"/>
+      <w:r>
+        <w:rPr>
+          <w:sz w:val="32"/>
+          <w:szCs w:val="32"/>
+        </w:rPr>
+        <w:t xml:space="preserve"> </w:t>
+      </w:r>
+      <w:proofErr w:type="spellStart"/>
+      <w:r>
+        <w:rPr>
+          <w:sz w:val="32"/>
+          <w:szCs w:val="32"/>
+        </w:rPr>
+        <w:t>tabele</w:t>
+      </w:r>
+      <w:proofErr w:type="spellEnd"/>
+      <w:r>
+        <w:rPr>
+          <w:sz w:val="32"/>
+          <w:szCs w:val="32"/>
+        </w:rPr>
+        <w:t xml:space="preserve"> </w:t>
+      </w:r>
+      <w:proofErr w:type="spellStart"/>
+      <w:r>
+        <w:rPr>
+          <w:sz w:val="32"/>
+          <w:szCs w:val="32"/>
+        </w:rPr>
+        <w:t>principale</w:t>
+      </w:r>
+      <w:proofErr w:type="spellEnd"/>
+      <w:r>
+        <w:rPr>
+          <w:sz w:val="32"/>
+          <w:szCs w:val="32"/>
+        </w:rPr>
+        <w:t xml:space="preserve">: </w:t>
+      </w:r>
+      <w:r>
+        <w:rPr>
+          <w:sz w:val="32"/>
+          <w:szCs w:val="32"/>
+        </w:rPr>
+        <w:t xml:space="preserve">Accounts, Jobs </w:t>
+      </w:r>
+      <w:proofErr w:type="spellStart"/>
+      <w:r>
+        <w:rPr>
+          <w:sz w:val="32"/>
+          <w:szCs w:val="32"/>
+        </w:rPr>
+        <w:t>si</w:t>
+      </w:r>
+      <w:proofErr w:type="spellEnd"/>
+      <w:r>
+        <w:rPr>
+          <w:sz w:val="32"/>
+          <w:szCs w:val="32"/>
+        </w:rPr>
+        <w:t xml:space="preserve"> Applications. </w:t>
+      </w:r>
+      <w:proofErr w:type="spellStart"/>
+      <w:r>
+        <w:rPr>
+          <w:sz w:val="32"/>
+          <w:szCs w:val="32"/>
+        </w:rPr>
+        <w:t>Fiecare</w:t>
+      </w:r>
+      <w:proofErr w:type="spellEnd"/>
+      <w:r>
+        <w:rPr>
+          <w:sz w:val="32"/>
+          <w:szCs w:val="32"/>
+        </w:rPr>
+        <w:t xml:space="preserve"> </w:t>
+      </w:r>
+      <w:proofErr w:type="spellStart"/>
+      <w:r>
+        <w:rPr>
+          <w:sz w:val="32"/>
+          <w:szCs w:val="32"/>
+        </w:rPr>
+        <w:t>tabela</w:t>
+      </w:r>
+      <w:proofErr w:type="spellEnd"/>
+      <w:r>
+        <w:rPr>
+          <w:sz w:val="32"/>
+          <w:szCs w:val="32"/>
+        </w:rPr>
+        <w:t xml:space="preserve"> are </w:t>
+      </w:r>
+      <w:proofErr w:type="spellStart"/>
+      <w:r>
+        <w:rPr>
+          <w:sz w:val="32"/>
+          <w:szCs w:val="32"/>
+        </w:rPr>
+        <w:t>detalii</w:t>
+      </w:r>
+      <w:proofErr w:type="spellEnd"/>
+      <w:r>
+        <w:rPr>
+          <w:sz w:val="32"/>
+          <w:szCs w:val="32"/>
+        </w:rPr>
+        <w:t xml:space="preserve"> </w:t>
+      </w:r>
+      <w:proofErr w:type="spellStart"/>
+      <w:r>
+        <w:rPr>
+          <w:sz w:val="32"/>
+          <w:szCs w:val="32"/>
+        </w:rPr>
+        <w:t>relevante</w:t>
+      </w:r>
+      <w:proofErr w:type="spellEnd"/>
+      <w:r>
+        <w:rPr>
+          <w:sz w:val="32"/>
+          <w:szCs w:val="32"/>
+        </w:rPr>
+        <w:t xml:space="preserve"> </w:t>
+      </w:r>
+      <w:proofErr w:type="spellStart"/>
+      <w:r>
+        <w:rPr>
+          <w:sz w:val="32"/>
+          <w:szCs w:val="32"/>
+        </w:rPr>
+        <w:t>despre</w:t>
+      </w:r>
+      <w:proofErr w:type="spellEnd"/>
+      <w:r>
+        <w:rPr>
+          <w:sz w:val="32"/>
+          <w:szCs w:val="32"/>
+        </w:rPr>
+        <w:t xml:space="preserve"> </w:t>
+      </w:r>
+      <w:proofErr w:type="spellStart"/>
+      <w:r>
+        <w:rPr>
+          <w:sz w:val="32"/>
+          <w:szCs w:val="32"/>
+        </w:rPr>
+        <w:t>rolul</w:t>
+      </w:r>
+      <w:proofErr w:type="spellEnd"/>
+      <w:r>
+        <w:rPr>
+          <w:sz w:val="32"/>
+          <w:szCs w:val="32"/>
+        </w:rPr>
+        <w:t xml:space="preserve"> pe care il </w:t>
+      </w:r>
+      <w:proofErr w:type="spellStart"/>
+      <w:r>
+        <w:rPr>
+          <w:sz w:val="32"/>
+          <w:szCs w:val="32"/>
+        </w:rPr>
+        <w:t>ofera</w:t>
+      </w:r>
+      <w:proofErr w:type="spellEnd"/>
+      <w:r>
+        <w:rPr>
+          <w:sz w:val="32"/>
+          <w:szCs w:val="32"/>
+        </w:rPr>
+        <w:t xml:space="preserve">, Accounts (email, </w:t>
+      </w:r>
+      <w:proofErr w:type="spellStart"/>
+      <w:r>
+        <w:rPr>
+          <w:sz w:val="32"/>
+          <w:szCs w:val="32"/>
+        </w:rPr>
+        <w:t>parola</w:t>
+      </w:r>
+      <w:proofErr w:type="spellEnd"/>
+      <w:r>
+        <w:rPr>
+          <w:sz w:val="32"/>
+          <w:szCs w:val="32"/>
+        </w:rPr>
+        <w:t>), Jobs (</w:t>
+      </w:r>
+      <w:proofErr w:type="spellStart"/>
+      <w:r>
+        <w:rPr>
+          <w:sz w:val="32"/>
+          <w:szCs w:val="32"/>
+        </w:rPr>
+        <w:t>salariu</w:t>
+      </w:r>
+      <w:proofErr w:type="spellEnd"/>
+      <w:r>
+        <w:rPr>
+          <w:sz w:val="32"/>
+          <w:szCs w:val="32"/>
+        </w:rPr>
+        <w:t xml:space="preserve">, </w:t>
+      </w:r>
+      <w:proofErr w:type="spellStart"/>
+      <w:r>
+        <w:rPr>
+          <w:sz w:val="32"/>
+          <w:szCs w:val="32"/>
+        </w:rPr>
+        <w:t>experienta</w:t>
+      </w:r>
+      <w:proofErr w:type="spellEnd"/>
+      <w:r>
+        <w:rPr>
+          <w:sz w:val="32"/>
+          <w:szCs w:val="32"/>
+        </w:rPr>
+        <w:t>), Applications (</w:t>
+      </w:r>
+      <w:proofErr w:type="spellStart"/>
+      <w:r>
+        <w:rPr>
+          <w:sz w:val="32"/>
+          <w:szCs w:val="32"/>
+        </w:rPr>
+        <w:t>studii</w:t>
+      </w:r>
+      <w:proofErr w:type="spellEnd"/>
+      <w:r>
+        <w:rPr>
+          <w:sz w:val="32"/>
+          <w:szCs w:val="32"/>
+        </w:rPr>
+        <w:t xml:space="preserve">). </w:t>
+      </w:r>
+      <w:proofErr w:type="spellStart"/>
+      <w:r>
+        <w:rPr>
+          <w:sz w:val="32"/>
+          <w:szCs w:val="32"/>
+        </w:rPr>
+        <w:t>Legatura</w:t>
+      </w:r>
+      <w:proofErr w:type="spellEnd"/>
+      <w:r>
+        <w:rPr>
+          <w:sz w:val="32"/>
+          <w:szCs w:val="32"/>
+        </w:rPr>
+        <w:t xml:space="preserve"> </w:t>
+      </w:r>
+      <w:proofErr w:type="spellStart"/>
+      <w:r>
+        <w:rPr>
+          <w:sz w:val="32"/>
+          <w:szCs w:val="32"/>
+        </w:rPr>
+        <w:t>dintre</w:t>
+      </w:r>
+      <w:proofErr w:type="spellEnd"/>
+      <w:r>
+        <w:rPr>
+          <w:sz w:val="32"/>
+          <w:szCs w:val="32"/>
+        </w:rPr>
+        <w:t xml:space="preserve"> </w:t>
+      </w:r>
+      <w:proofErr w:type="spellStart"/>
+      <w:r>
+        <w:rPr>
+          <w:sz w:val="32"/>
+          <w:szCs w:val="32"/>
+        </w:rPr>
+        <w:t>tabele</w:t>
+      </w:r>
+      <w:proofErr w:type="spellEnd"/>
+      <w:r>
+        <w:rPr>
+          <w:sz w:val="32"/>
+          <w:szCs w:val="32"/>
+        </w:rPr>
+        <w:t xml:space="preserve"> se face </w:t>
+      </w:r>
+      <w:proofErr w:type="spellStart"/>
+      <w:r>
+        <w:rPr>
+          <w:sz w:val="32"/>
+          <w:szCs w:val="32"/>
+        </w:rPr>
+        <w:t>prin</w:t>
+      </w:r>
+      <w:proofErr w:type="spellEnd"/>
+      <w:r>
+        <w:rPr>
+          <w:sz w:val="32"/>
+          <w:szCs w:val="32"/>
+        </w:rPr>
+        <w:t xml:space="preserve"> ID-</w:t>
+      </w:r>
+      <w:proofErr w:type="spellStart"/>
+      <w:r>
+        <w:rPr>
+          <w:sz w:val="32"/>
+          <w:szCs w:val="32"/>
+        </w:rPr>
+        <w:t>ul</w:t>
+      </w:r>
+      <w:proofErr w:type="spellEnd"/>
+      <w:r>
+        <w:rPr>
+          <w:sz w:val="32"/>
+          <w:szCs w:val="32"/>
+        </w:rPr>
+        <w:t xml:space="preserve"> </w:t>
+      </w:r>
+      <w:proofErr w:type="spellStart"/>
+      <w:r>
+        <w:rPr>
+          <w:sz w:val="32"/>
+          <w:szCs w:val="32"/>
+        </w:rPr>
+        <w:t>tabelului</w:t>
+      </w:r>
+      <w:proofErr w:type="spellEnd"/>
+      <w:r>
+        <w:rPr>
+          <w:sz w:val="32"/>
+          <w:szCs w:val="32"/>
+        </w:rPr>
+        <w:t xml:space="preserve">, </w:t>
+      </w:r>
+      <w:proofErr w:type="spellStart"/>
+      <w:r>
+        <w:rPr>
+          <w:sz w:val="32"/>
+          <w:szCs w:val="32"/>
+        </w:rPr>
+        <w:t>preluat</w:t>
+      </w:r>
+      <w:proofErr w:type="spellEnd"/>
+      <w:r>
+        <w:rPr>
+          <w:sz w:val="32"/>
+          <w:szCs w:val="32"/>
+        </w:rPr>
+        <w:t xml:space="preserve"> de la </w:t>
+      </w:r>
+      <w:proofErr w:type="spellStart"/>
+      <w:r>
+        <w:rPr>
+          <w:sz w:val="32"/>
+          <w:szCs w:val="32"/>
+        </w:rPr>
+        <w:t>entitatea</w:t>
+      </w:r>
+      <w:proofErr w:type="spellEnd"/>
+      <w:r>
+        <w:rPr>
+          <w:sz w:val="32"/>
+          <w:szCs w:val="32"/>
+        </w:rPr>
+        <w:t xml:space="preserve"> de </w:t>
+      </w:r>
+      <w:proofErr w:type="spellStart"/>
+      <w:r>
+        <w:rPr>
+          <w:sz w:val="32"/>
+          <w:szCs w:val="32"/>
+        </w:rPr>
+        <w:t>baza</w:t>
+      </w:r>
+      <w:proofErr w:type="spellEnd"/>
+      <w:r>
+        <w:rPr>
+          <w:sz w:val="32"/>
+          <w:szCs w:val="32"/>
+        </w:rPr>
+        <w:t xml:space="preserve"> ‘</w:t>
+      </w:r>
+      <w:proofErr w:type="spellStart"/>
+      <w:r>
+        <w:rPr>
+          <w:sz w:val="32"/>
+          <w:szCs w:val="32"/>
+        </w:rPr>
+        <w:t>BaseEntity</w:t>
+      </w:r>
+      <w:proofErr w:type="spellEnd"/>
+      <w:r>
+        <w:rPr>
+          <w:sz w:val="32"/>
+          <w:szCs w:val="32"/>
+        </w:rPr>
+        <w:t xml:space="preserve">’. </w:t>
+      </w:r>
+      <w:r>
+        <w:rPr>
+          <w:sz w:val="32"/>
+          <w:szCs w:val="32"/>
+        </w:rPr>
+        <w:t xml:space="preserve">De </w:t>
+      </w:r>
+      <w:proofErr w:type="spellStart"/>
+      <w:r>
+        <w:rPr>
+          <w:sz w:val="32"/>
+          <w:szCs w:val="32"/>
+        </w:rPr>
+        <w:t>exemplu</w:t>
+      </w:r>
+      <w:proofErr w:type="spellEnd"/>
+      <w:r>
+        <w:rPr>
+          <w:sz w:val="32"/>
+          <w:szCs w:val="32"/>
+        </w:rPr>
+        <w:t xml:space="preserve">, un job </w:t>
+      </w:r>
+      <w:proofErr w:type="spellStart"/>
+      <w:r>
+        <w:rPr>
+          <w:sz w:val="32"/>
+          <w:szCs w:val="32"/>
+        </w:rPr>
+        <w:t>isi</w:t>
+      </w:r>
+      <w:proofErr w:type="spellEnd"/>
+      <w:r>
+        <w:rPr>
+          <w:sz w:val="32"/>
+          <w:szCs w:val="32"/>
+        </w:rPr>
+        <w:t xml:space="preserve"> </w:t>
+      </w:r>
+      <w:proofErr w:type="spellStart"/>
+      <w:r>
+        <w:rPr>
+          <w:sz w:val="32"/>
+          <w:szCs w:val="32"/>
+        </w:rPr>
+        <w:t>va</w:t>
+      </w:r>
+      <w:proofErr w:type="spellEnd"/>
+      <w:r>
+        <w:rPr>
+          <w:sz w:val="32"/>
+          <w:szCs w:val="32"/>
+        </w:rPr>
+        <w:t xml:space="preserve"> </w:t>
+      </w:r>
+      <w:proofErr w:type="spellStart"/>
+      <w:r>
+        <w:rPr>
+          <w:sz w:val="32"/>
+          <w:szCs w:val="32"/>
+        </w:rPr>
+        <w:t>accesa</w:t>
+      </w:r>
+      <w:proofErr w:type="spellEnd"/>
+      <w:r>
+        <w:rPr>
+          <w:sz w:val="32"/>
+          <w:szCs w:val="32"/>
+        </w:rPr>
+        <w:t xml:space="preserve"> </w:t>
+      </w:r>
+      <w:proofErr w:type="spellStart"/>
+      <w:r>
+        <w:rPr>
+          <w:sz w:val="32"/>
+          <w:szCs w:val="32"/>
+        </w:rPr>
+        <w:t>aplicatiile</w:t>
+      </w:r>
+      <w:proofErr w:type="spellEnd"/>
+      <w:r>
+        <w:rPr>
+          <w:sz w:val="32"/>
+          <w:szCs w:val="32"/>
+        </w:rPr>
+        <w:t xml:space="preserve"> </w:t>
+      </w:r>
+      <w:proofErr w:type="spellStart"/>
+      <w:r>
+        <w:rPr>
+          <w:sz w:val="32"/>
+          <w:szCs w:val="32"/>
+        </w:rPr>
+        <w:t>prin</w:t>
+      </w:r>
+      <w:proofErr w:type="spellEnd"/>
+      <w:r>
+        <w:rPr>
+          <w:sz w:val="32"/>
+          <w:szCs w:val="32"/>
+        </w:rPr>
+        <w:t xml:space="preserve"> </w:t>
+      </w:r>
+      <w:proofErr w:type="spellStart"/>
+      <w:r>
+        <w:rPr>
+          <w:sz w:val="32"/>
+          <w:szCs w:val="32"/>
+        </w:rPr>
+        <w:t>tabela</w:t>
+      </w:r>
+      <w:proofErr w:type="spellEnd"/>
+      <w:r>
+        <w:rPr>
+          <w:sz w:val="32"/>
+          <w:szCs w:val="32"/>
+        </w:rPr>
+        <w:t xml:space="preserve"> ‘Applications’, </w:t>
+      </w:r>
+      <w:proofErr w:type="spellStart"/>
+      <w:r>
+        <w:rPr>
+          <w:sz w:val="32"/>
+          <w:szCs w:val="32"/>
+        </w:rPr>
+        <w:t>unde</w:t>
+      </w:r>
+      <w:proofErr w:type="spellEnd"/>
+      <w:r>
+        <w:rPr>
+          <w:sz w:val="32"/>
+          <w:szCs w:val="32"/>
+        </w:rPr>
+        <w:t xml:space="preserve"> </w:t>
+      </w:r>
+      <w:proofErr w:type="spellStart"/>
+      <w:r>
+        <w:rPr>
+          <w:sz w:val="32"/>
+          <w:szCs w:val="32"/>
+        </w:rPr>
+        <w:t>va</w:t>
+      </w:r>
+      <w:proofErr w:type="spellEnd"/>
+      <w:r>
+        <w:rPr>
+          <w:sz w:val="32"/>
+          <w:szCs w:val="32"/>
+        </w:rPr>
+        <w:t xml:space="preserve"> </w:t>
+      </w:r>
+      <w:proofErr w:type="spellStart"/>
+      <w:r>
+        <w:rPr>
+          <w:sz w:val="32"/>
+          <w:szCs w:val="32"/>
+        </w:rPr>
+        <w:t>cauta</w:t>
+      </w:r>
+      <w:proofErr w:type="spellEnd"/>
+      <w:r>
+        <w:rPr>
+          <w:sz w:val="32"/>
+          <w:szCs w:val="32"/>
+        </w:rPr>
+        <w:t xml:space="preserve"> </w:t>
+      </w:r>
+      <w:proofErr w:type="spellStart"/>
+      <w:r>
+        <w:rPr>
+          <w:sz w:val="32"/>
+          <w:szCs w:val="32"/>
+        </w:rPr>
+        <w:t>aplicatiile</w:t>
+      </w:r>
+      <w:proofErr w:type="spellEnd"/>
+      <w:r>
+        <w:rPr>
+          <w:sz w:val="32"/>
+          <w:szCs w:val="32"/>
+        </w:rPr>
+        <w:t xml:space="preserve"> care au </w:t>
+      </w:r>
+      <w:proofErr w:type="spellStart"/>
+      <w:r>
+        <w:rPr>
+          <w:sz w:val="32"/>
+          <w:szCs w:val="32"/>
+        </w:rPr>
+        <w:t>acelasi</w:t>
+      </w:r>
+      <w:proofErr w:type="spellEnd"/>
+      <w:r>
+        <w:rPr>
+          <w:sz w:val="32"/>
+          <w:szCs w:val="32"/>
+        </w:rPr>
+        <w:t xml:space="preserve"> </w:t>
+      </w:r>
+      <w:proofErr w:type="spellStart"/>
+      <w:r>
+        <w:rPr>
+          <w:sz w:val="32"/>
+          <w:szCs w:val="32"/>
+        </w:rPr>
+        <w:t>Job_ID</w:t>
+      </w:r>
+      <w:proofErr w:type="spellEnd"/>
+      <w:r>
+        <w:rPr>
+          <w:sz w:val="32"/>
+          <w:szCs w:val="32"/>
+        </w:rPr>
+        <w:t xml:space="preserve"> ca </w:t>
+      </w:r>
+      <w:proofErr w:type="spellStart"/>
+      <w:r>
+        <w:rPr>
+          <w:sz w:val="32"/>
+          <w:szCs w:val="32"/>
+        </w:rPr>
+        <w:t>si</w:t>
+      </w:r>
+      <w:proofErr w:type="spellEnd"/>
+      <w:r>
+        <w:rPr>
+          <w:sz w:val="32"/>
+          <w:szCs w:val="32"/>
+        </w:rPr>
+        <w:t xml:space="preserve"> job-</w:t>
+      </w:r>
+      <w:proofErr w:type="spellStart"/>
+      <w:r>
+        <w:rPr>
+          <w:sz w:val="32"/>
+          <w:szCs w:val="32"/>
+        </w:rPr>
+        <w:t>ul</w:t>
+      </w:r>
+      <w:proofErr w:type="spellEnd"/>
+      <w:r>
+        <w:rPr>
+          <w:sz w:val="32"/>
+          <w:szCs w:val="32"/>
+        </w:rPr>
+        <w:t>.</w:t>
+      </w:r>
+    </w:p>
+    <w:p>
+      <w:pPr>
+        <w:tabs>
+          <w:tab w:val="left" w:pos="4150"/>
+        </w:tabs>
+        <w:jc w:val="center"/>
+        <w:rPr>
+          <w:b/>
+          <w:bCs/>
+          <w:sz w:val="40"/>
+          <w:szCs w:val="40"/>
+        </w:rPr>
+      </w:pPr>
+    </w:p>
+    <w:p>
+      <w:pPr>
+        <w:tabs>
+          <w:tab w:val="left" w:pos="4150"/>
+        </w:tabs>
+        <w:jc w:val="center"/>
+        <w:rPr>
+          <w:b/>
+          <w:bCs/>
+          <w:sz w:val="40"/>
+          <w:szCs w:val="40"/>
+        </w:rPr>
+      </w:pPr>
+      <w:proofErr w:type="spellStart"/>
+      <w:r>
+        <w:rPr>
+          <w:b/>
+          <w:bCs/>
+          <w:sz w:val="40"/>
+          <w:szCs w:val="40"/>
+        </w:rPr>
         <w:t>Concluzii</w:t>
       </w:r>
       <w:proofErr w:type="spellEnd"/>
@@ -16252,6 +17000,120 @@
     </w:lvl>
   </w:abstractNum>
   <w:abstractNum w:abstractNumId="3" w15:restartNumberingAfterBreak="0">
+    <w:nsid w:val="5BF74F6F"/>
+    <w:multiLevelType w:val="hybridMultilevel"/>
+    <w:tmpl w:val="6BD8AB8A"/>
+    <w:lvl w:ilvl="0" w:tplc="1DE2EA8A">
+      <w:numFmt w:val="bullet"/>
+      <w:lvlText w:val="-"/>
+      <w:lvlJc w:val="left"/>
+      <w:pPr>
+        <w:ind w:left="720" w:hanging="360"/>
+      </w:pPr>
+      <w:rPr>
+        <w:rFonts w:ascii="Arial" w:eastAsia="Arial" w:hAnsi="Arial" w:cs="Arial" w:hint="default"/>
+        <w:b w:val="0"/>
+        <w:sz w:val="32"/>
+      </w:rPr>
+    </w:lvl>
+    <w:lvl w:ilvl="1" w:tplc="04090003" w:tentative="1">
+      <w:start w:val="1"/>
+      <w:numFmt w:val="bullet"/>
+      <w:lvlText w:val="o"/>
+      <w:lvlJc w:val="left"/>
+      <w:pPr>
+        <w:ind w:left="1440" w:hanging="360"/>
+      </w:pPr>
+      <w:rPr>
+        <w:rFonts w:ascii="Courier New" w:hAnsi="Courier New" w:cs="Courier New" w:hint="default"/>
+      </w:rPr>
+    </w:lvl>
+    <w:lvl w:ilvl="2" w:tplc="04090005" w:tentative="1">
+      <w:start w:val="1"/>
+      <w:numFmt w:val="bullet"/>
+      <w:lvlText w:val=""/>
+      <w:lvlJc w:val="left"/>
+      <w:pPr>
+        <w:ind w:left="2160" w:hanging="360"/>
+      </w:pPr>
+      <w:rPr>
+        <w:rFonts w:ascii="Wingdings" w:hAnsi="Wingdings" w:hint="default"/>
+      </w:rPr>
+    </w:lvl>
+    <w:lvl w:ilvl="3" w:tplc="04090001" w:tentative="1">
+      <w:start w:val="1"/>
+      <w:numFmt w:val="bullet"/>
+      <w:lvlText w:val=""/>
+      <w:lvlJc w:val="left"/>
+      <w:pPr>
+        <w:ind w:left="2880" w:hanging="360"/>
+      </w:pPr>
+      <w:rPr>
+        <w:rFonts w:ascii="Symbol" w:hAnsi="Symbol" w:hint="default"/>
+      </w:rPr>
+    </w:lvl>
+    <w:lvl w:ilvl="4" w:tplc="04090003" w:tentative="1">
+      <w:start w:val="1"/>
+      <w:numFmt w:val="bullet"/>
+      <w:lvlText w:val="o"/>
+      <w:lvlJc w:val="left"/>
+      <w:pPr>
+        <w:ind w:left="3600" w:hanging="360"/>
+      </w:pPr>
+      <w:rPr>
+        <w:rFonts w:ascii="Courier New" w:hAnsi="Courier New" w:cs="Courier New" w:hint="default"/>
+      </w:rPr>
+    </w:lvl>
+    <w:lvl w:ilvl="5" w:tplc="04090005" w:tentative="1">
+      <w:start w:val="1"/>
+      <w:numFmt w:val="bullet"/>
+      <w:lvlText w:val=""/>
+      <w:lvlJc w:val="left"/>
+      <w:pPr>
+        <w:ind w:left="4320" w:hanging="360"/>
+      </w:pPr>
+      <w:rPr>
+        <w:rFonts w:ascii="Wingdings" w:hAnsi="Wingdings" w:hint="default"/>
+      </w:rPr>
+    </w:lvl>
+    <w:lvl w:ilvl="6" w:tplc="04090001" w:tentative="1">
+      <w:start w:val="1"/>
+      <w:numFmt w:val="bullet"/>
+      <w:lvlText w:val=""/>
+      <w:lvlJc w:val="left"/>
+      <w:pPr>
+        <w:ind w:left="5040" w:hanging="360"/>
+      </w:pPr>
+      <w:rPr>
+        <w:rFonts w:ascii="Symbol" w:hAnsi="Symbol" w:hint="default"/>
+      </w:rPr>
+    </w:lvl>
+    <w:lvl w:ilvl="7" w:tplc="04090003" w:tentative="1">
+      <w:start w:val="1"/>
+      <w:numFmt w:val="bullet"/>
+      <w:lvlText w:val="o"/>
+      <w:lvlJc w:val="left"/>
+      <w:pPr>
+        <w:ind w:left="5760" w:hanging="360"/>
+      </w:pPr>
+      <w:rPr>
+        <w:rFonts w:ascii="Courier New" w:hAnsi="Courier New" w:cs="Courier New" w:hint="default"/>
+      </w:rPr>
+    </w:lvl>
+    <w:lvl w:ilvl="8" w:tplc="04090005" w:tentative="1">
+      <w:start w:val="1"/>
+      <w:numFmt w:val="bullet"/>
+      <w:lvlText w:val=""/>
+      <w:lvlJc w:val="left"/>
+      <w:pPr>
+        <w:ind w:left="6480" w:hanging="360"/>
+      </w:pPr>
+      <w:rPr>
+        <w:rFonts w:ascii="Wingdings" w:hAnsi="Wingdings" w:hint="default"/>
+      </w:rPr>
+    </w:lvl>
+  </w:abstractNum>
+  <w:abstractNum w:abstractNumId="4" w15:restartNumberingAfterBreak="0">
     <w:nsid w:val="5E425579"/>
     <w:multiLevelType w:val="hybridMultilevel"/>
     <w:tmpl w:val="7C428F76"/>
@@ -16371,10 +17233,13 @@
     <w:abstractNumId w:val="2"/>
   </w:num>
   <w:num w:numId="3" w16cid:durableId="1363242851">
-    <w:abstractNumId w:val="3"/>
+    <w:abstractNumId w:val="4"/>
   </w:num>
   <w:num w:numId="4" w16cid:durableId="64498778">
     <w:abstractNumId w:val="1"/>
+  </w:num>
+  <w:num w:numId="5" w16cid:durableId="204416742">
+    <w:abstractNumId w:val="3"/>
   </w:num>
 </w:numbering>
 </file>

</xml_diff>